<commit_message>
minor changes to data.json replaced JAMSTACK keyword with SSG keyword
</commit_message>
<xml_diff>
--- a/my-portfolio/public/Goutham Rangarajan.docx
+++ b/my-portfolio/public/Goutham Rangarajan.docx
@@ -1270,7 +1270,6 @@
           <w:numId w:val="27"/>
         </w:numPr>
         <w:contextualSpacing/>
-        <w:jc w:val="both"/>
         <w:rPr>
           <w:rStyle w:val="Hyperlink"/>
         </w:rPr>
@@ -1279,8 +1278,42 @@
         <w:rPr>
           <w:rFonts w:cstheme="minorHAnsi"/>
         </w:rPr>
-        <w:t xml:space="preserve">A simple JAMSTACK implementation of my portfolio site with CI/CD in Netlify using Next.js, React.js &amp; Tailwind CSS </w:t>
-      </w:r>
+        <w:t xml:space="preserve">A simple </w:t>
+      </w:r>
+      <w:proofErr w:type="gramStart"/>
+      <w:r>
+        <w:rPr>
+          <w:rFonts w:cstheme="minorHAnsi"/>
+        </w:rPr>
+        <w:t>SSG(</w:t>
+      </w:r>
+      <w:proofErr w:type="gramEnd"/>
+      <w:r>
+        <w:rPr>
+          <w:rFonts w:cstheme="minorHAnsi"/>
+        </w:rPr>
+        <w:t xml:space="preserve">Static Site Generator) </w:t>
+      </w:r>
+      <w:r>
+        <w:rPr>
+          <w:rFonts w:cstheme="minorHAnsi"/>
+        </w:rPr>
+        <w:t xml:space="preserve"> implementation of my portfolio site with CI/CD in Netlify using Next.js, React.js</w:t>
+      </w:r>
+      <w:r>
+        <w:rPr>
+          <w:rFonts w:cstheme="minorHAnsi"/>
+        </w:rPr>
+        <w:t xml:space="preserve"> &amp; </w:t>
+      </w:r>
+      <w:proofErr w:type="spellStart"/>
+      <w:r>
+        <w:rPr>
+          <w:rFonts w:cstheme="minorHAnsi"/>
+        </w:rPr>
+        <w:t>TailwindCSS</w:t>
+      </w:r>
+      <w:proofErr w:type="spellEnd"/>
       <w:r>
         <w:rPr>
           <w:rFonts w:cstheme="minorHAnsi"/>
@@ -10082,6 +10115,19 @@
 </file>
 
 <file path=customXml/item2.xml><?xml version="1.0" encoding="utf-8"?>
+<?mso-contentType ?>
+<FormTemplates xmlns="http://schemas.microsoft.com/sharepoint/v3/contenttype/forms">
+  <Display>DocumentLibraryForm</Display>
+  <Edit>DocumentLibraryForm</Edit>
+  <New>DocumentLibraryForm</New>
+</FormTemplates>
+</file>
+
+<file path=customXml/item3.xml><?xml version="1.0" encoding="utf-8"?>
+<b:Sources xmlns:b="http://schemas.openxmlformats.org/officeDocument/2006/bibliography" xmlns="http://schemas.openxmlformats.org/officeDocument/2006/bibliography" SelectedStyle="\APASixthEditionOfficeOnline.xsl" StyleName="APA" Version="6"/>
+</file>
+
+<file path=customXml/item4.xml><?xml version="1.0" encoding="utf-8"?>
 <ct:contentTypeSchema xmlns:ct="http://schemas.microsoft.com/office/2006/metadata/contentType" xmlns:ma="http://schemas.microsoft.com/office/2006/metadata/properties/metaAttributes" ct:_="" ma:_="" ma:contentTypeName="Document" ma:contentTypeID="0x010100AD2BBAA9BC319B429E0840E808F12AE4" ma:contentTypeVersion="15" ma:contentTypeDescription="Create a new document." ma:contentTypeScope="" ma:versionID="54becfb717cb99e27ba01335c944fc10">
   <xsd:schema xmlns:xsd="http://www.w3.org/2001/XMLSchema" xmlns:xs="http://www.w3.org/2001/XMLSchema" xmlns:p="http://schemas.microsoft.com/office/2006/metadata/properties" xmlns:ns1="http://schemas.microsoft.com/sharepoint/v3" xmlns:ns3="b3ea3ada-aecc-44d7-acfc-b7595d11a750" xmlns:ns4="a4a0459c-a582-4f19-948d-c6c0f58fedc0" targetNamespace="http://schemas.microsoft.com/office/2006/metadata/properties" ma:root="true" ma:fieldsID="2388b28091ca90fcdc3d2c1f499e985b" ns1:_="" ns3:_="" ns4:_="">
     <xsd:import namespace="http://schemas.microsoft.com/sharepoint/v3"/>
@@ -10321,19 +10367,6 @@
 </ct:contentTypeSchema>
 </file>
 
-<file path=customXml/item3.xml><?xml version="1.0" encoding="utf-8"?>
-<b:Sources xmlns:b="http://schemas.openxmlformats.org/officeDocument/2006/bibliography" xmlns="http://schemas.openxmlformats.org/officeDocument/2006/bibliography" SelectedStyle="\APASixthEditionOfficeOnline.xsl" StyleName="APA" Version="6"/>
-</file>
-
-<file path=customXml/item4.xml><?xml version="1.0" encoding="utf-8"?>
-<?mso-contentType ?>
-<FormTemplates xmlns="http://schemas.microsoft.com/sharepoint/v3/contenttype/forms">
-  <Display>DocumentLibraryForm</Display>
-  <Edit>DocumentLibraryForm</Edit>
-  <New>DocumentLibraryForm</New>
-</FormTemplates>
-</file>
-
 <file path=customXml/itemProps1.xml><?xml version="1.0" encoding="utf-8"?>
 <ds:datastoreItem xmlns:ds="http://schemas.openxmlformats.org/officeDocument/2006/customXml" ds:itemID="{0AE83A76-CE52-48B8-BBC3-034D0C6ED5B3}">
   <ds:schemaRefs>
@@ -10345,6 +10378,22 @@
 </file>
 
 <file path=customXml/itemProps2.xml><?xml version="1.0" encoding="utf-8"?>
+<ds:datastoreItem xmlns:ds="http://schemas.openxmlformats.org/officeDocument/2006/customXml" ds:itemID="{A294E01C-D024-448E-92D8-BC5AA6A90EA1}">
+  <ds:schemaRefs>
+    <ds:schemaRef ds:uri="http://schemas.microsoft.com/sharepoint/v3/contenttype/forms"/>
+  </ds:schemaRefs>
+</ds:datastoreItem>
+</file>
+
+<file path=customXml/itemProps3.xml><?xml version="1.0" encoding="utf-8"?>
+<ds:datastoreItem xmlns:ds="http://schemas.openxmlformats.org/officeDocument/2006/customXml" ds:itemID="{6FCE19C7-2E2E-4054-94F8-955055241140}">
+  <ds:schemaRefs>
+    <ds:schemaRef ds:uri="http://schemas.openxmlformats.org/officeDocument/2006/bibliography"/>
+  </ds:schemaRefs>
+</ds:datastoreItem>
+</file>
+
+<file path=customXml/itemProps4.xml><?xml version="1.0" encoding="utf-8"?>
 <ds:datastoreItem xmlns:ds="http://schemas.openxmlformats.org/officeDocument/2006/customXml" ds:itemID="{997A7350-314F-4F38-88FB-839619629737}">
   <ds:schemaRefs>
     <ds:schemaRef ds:uri="http://schemas.microsoft.com/office/2006/metadata/contentType"/>
@@ -10362,20 +10411,4 @@
     <ds:schemaRef ds:uri="http://schemas.microsoft.com/internal/obd"/>
   </ds:schemaRefs>
 </ds:datastoreItem>
-</file>
-
-<file path=customXml/itemProps3.xml><?xml version="1.0" encoding="utf-8"?>
-<ds:datastoreItem xmlns:ds="http://schemas.openxmlformats.org/officeDocument/2006/customXml" ds:itemID="{6FCE19C7-2E2E-4054-94F8-955055241140}">
-  <ds:schemaRefs>
-    <ds:schemaRef ds:uri="http://schemas.openxmlformats.org/officeDocument/2006/bibliography"/>
-  </ds:schemaRefs>
-</ds:datastoreItem>
-</file>
-
-<file path=customXml/itemProps4.xml><?xml version="1.0" encoding="utf-8"?>
-<ds:datastoreItem xmlns:ds="http://schemas.openxmlformats.org/officeDocument/2006/customXml" ds:itemID="{A294E01C-D024-448E-92D8-BC5AA6A90EA1}">
-  <ds:schemaRefs>
-    <ds:schemaRef ds:uri="http://schemas.microsoft.com/sharepoint/v3/contenttype/forms"/>
-  </ds:schemaRefs>
-</ds:datastoreItem>
 </file>
</xml_diff>

<commit_message>
change to my portfolio stock api using react
</commit_message>
<xml_diff>
--- a/my-portfolio/public/Goutham Rangarajan.docx
+++ b/my-portfolio/public/Goutham Rangarajan.docx
@@ -1034,10 +1034,6 @@
       <w:pPr>
         <w:ind w:left="720"/>
         <w:jc w:val="both"/>
-        <w:rPr>
-          <w:rStyle w:val="Hyperlink"/>
-          <w:rFonts w:cstheme="minorHAnsi"/>
-        </w:rPr>
       </w:pPr>
       <w:hyperlink r:id="rId12" w:history="1">
         <w:r>
@@ -1052,24 +1048,49 @@
     <w:p>
       <w:pPr>
         <w:pStyle w:val="ListParagraph"/>
-        <w:widowControl/>
         <w:numPr>
           <w:ilvl w:val="0"/>
           <w:numId w:val="27"/>
         </w:numPr>
         <w:contextualSpacing/>
         <w:jc w:val="both"/>
-      </w:pPr>
-      <w:r>
-        <w:t xml:space="preserve">Google calendar inspired PWA app along with </w:t>
+        <w:rPr>
+          <w:rFonts w:cstheme="minorHAnsi"/>
+        </w:rPr>
+      </w:pPr>
+      <w:r>
+        <w:rPr>
+          <w:rFonts w:cstheme="minorHAnsi"/>
+        </w:rPr>
+        <w:t xml:space="preserve">A PWA project using </w:t>
       </w:r>
       <w:proofErr w:type="spellStart"/>
       <w:r>
-        <w:t>firestore</w:t>
+        <w:rPr>
+          <w:rFonts w:cstheme="minorHAnsi"/>
+        </w:rPr>
+        <w:t>Vite</w:t>
       </w:r>
       <w:proofErr w:type="spellEnd"/>
       <w:r>
-        <w:t xml:space="preserve"> data storage and firebase authentication</w:t>
+        <w:rPr>
+          <w:rFonts w:cstheme="minorHAnsi"/>
+        </w:rPr>
+        <w:t xml:space="preserve">, React, </w:t>
+      </w:r>
+      <w:proofErr w:type="spellStart"/>
+      <w:r>
+        <w:rPr>
+          <w:rFonts w:cstheme="minorHAnsi"/>
+        </w:rPr>
+        <w:t>TailwindCSS</w:t>
+      </w:r>
+      <w:proofErr w:type="spellEnd"/>
+      <w:r>
+        <w:rPr>
+          <w:rFonts w:cstheme="minorHAnsi"/>
+        </w:rPr>
+        <w:t>, D3.js and Firebase to view tracked stocks with graph</w:t>
       </w:r>
     </w:p>
     <w:p>
@@ -1081,6 +1102,122 @@
         <w:jc w:val="both"/>
         <w:rPr>
           <w:rStyle w:val="Hyperlink"/>
+        </w:rPr>
+      </w:pPr>
+      <w:r>
+        <w:rPr>
+          <w:rStyle w:val="Hyperlink"/>
+        </w:rPr>
+        <w:t>https://stockapi-90a27.web.app/</w:t>
+      </w:r>
+    </w:p>
+    <w:p>
+      <w:pPr>
+        <w:pStyle w:val="ListParagraph"/>
+        <w:numPr>
+          <w:ilvl w:val="0"/>
+          <w:numId w:val="27"/>
+        </w:numPr>
+        <w:contextualSpacing/>
+        <w:jc w:val="both"/>
+        <w:rPr>
+          <w:rFonts w:cstheme="minorHAnsi"/>
+        </w:rPr>
+      </w:pPr>
+      <w:r>
+        <w:rPr>
+          <w:rFonts w:cstheme="minorHAnsi"/>
+        </w:rPr>
+        <w:t xml:space="preserve">A PWA project using </w:t>
+      </w:r>
+      <w:proofErr w:type="spellStart"/>
+      <w:r>
+        <w:rPr>
+          <w:rFonts w:cstheme="minorHAnsi"/>
+        </w:rPr>
+        <w:t>Vite</w:t>
+      </w:r>
+      <w:proofErr w:type="spellEnd"/>
+      <w:r>
+        <w:rPr>
+          <w:rFonts w:cstheme="minorHAnsi"/>
+        </w:rPr>
+        <w:t>,</w:t>
+      </w:r>
+      <w:r>
+        <w:rPr>
+          <w:rFonts w:cstheme="minorHAnsi"/>
+        </w:rPr>
+        <w:t xml:space="preserve"> </w:t>
+      </w:r>
+      <w:r>
+        <w:rPr>
+          <w:rFonts w:cstheme="minorHAnsi"/>
+        </w:rPr>
+        <w:t xml:space="preserve">React and Firebase to display a collection of you tube </w:t>
+      </w:r>
+      <w:proofErr w:type="gramStart"/>
+      <w:r>
+        <w:rPr>
+          <w:rFonts w:cstheme="minorHAnsi"/>
+        </w:rPr>
+        <w:t>videos(</w:t>
+      </w:r>
+      <w:proofErr w:type="gramEnd"/>
+      <w:r>
+        <w:rPr>
+          <w:rFonts w:cstheme="minorHAnsi"/>
+        </w:rPr>
+        <w:t>along with the ability to play video) and documentation of the topics Vue,</w:t>
+      </w:r>
+      <w:r>
+        <w:rPr>
+          <w:rFonts w:cstheme="minorHAnsi"/>
+        </w:rPr>
+        <w:t xml:space="preserve"> </w:t>
+      </w:r>
+      <w:r>
+        <w:rPr>
+          <w:rFonts w:cstheme="minorHAnsi"/>
+        </w:rPr>
+        <w:t xml:space="preserve">React, </w:t>
+      </w:r>
+      <w:proofErr w:type="spellStart"/>
+      <w:r>
+        <w:rPr>
+          <w:rFonts w:cstheme="minorHAnsi"/>
+        </w:rPr>
+        <w:t>Nuxt</w:t>
+      </w:r>
+      <w:proofErr w:type="spellEnd"/>
+      <w:r>
+        <w:rPr>
+          <w:rFonts w:cstheme="minorHAnsi"/>
+        </w:rPr>
+        <w:t>, HTML, CSS frameworks etc</w:t>
+      </w:r>
+      <w:r>
+        <w:rPr>
+          <w:rFonts w:cstheme="minorHAnsi"/>
+        </w:rPr>
+        <w:t>.</w:t>
+      </w:r>
+      <w:r>
+        <w:rPr>
+          <w:rFonts w:cstheme="minorHAnsi"/>
+        </w:rPr>
+        <w:t xml:space="preserve"> </w:t>
+      </w:r>
+    </w:p>
+    <w:p>
+      <w:pPr>
+        <w:pStyle w:val="ListParagraph"/>
+        <w:widowControl/>
+        <w:ind w:left="720"/>
+        <w:contextualSpacing/>
+        <w:jc w:val="both"/>
+        <w:rPr>
+          <w:rFonts w:cstheme="minorHAnsi"/>
         </w:rPr>
       </w:pPr>
       <w:hyperlink r:id="rId13" w:history="1">
@@ -1089,7 +1226,7 @@
             <w:rStyle w:val="Hyperlink"/>
             <w:rFonts w:cstheme="minorHAnsi"/>
           </w:rPr>
-          <w:t>https://calendar-b42b8.web.app/</w:t>
+          <w:t>https://weblearnings-e679a.web.app</w:t>
         </w:r>
       </w:hyperlink>
     </w:p>
@@ -1143,127 +1280,6 @@
     <w:p>
       <w:pPr>
         <w:pStyle w:val="ListParagraph"/>
-        <w:numPr>
-          <w:ilvl w:val="0"/>
-          <w:numId w:val="27"/>
-        </w:numPr>
-        <w:contextualSpacing/>
-        <w:jc w:val="both"/>
-        <w:rPr>
-          <w:rFonts w:cstheme="minorHAnsi"/>
-        </w:rPr>
-      </w:pPr>
-      <w:r>
-        <w:rPr>
-          <w:rFonts w:cstheme="minorHAnsi"/>
-        </w:rPr>
-        <w:t xml:space="preserve">A PWA project using </w:t>
-      </w:r>
-      <w:proofErr w:type="spellStart"/>
-      <w:r>
-        <w:rPr>
-          <w:rFonts w:cstheme="minorHAnsi"/>
-        </w:rPr>
-        <w:t>Vite</w:t>
-      </w:r>
-      <w:proofErr w:type="spellEnd"/>
-      <w:r>
-        <w:rPr>
-          <w:rFonts w:cstheme="minorHAnsi"/>
-        </w:rPr>
-        <w:t>,</w:t>
-      </w:r>
-      <w:r>
-        <w:rPr>
-          <w:rFonts w:cstheme="minorHAnsi"/>
-        </w:rPr>
-        <w:t xml:space="preserve"> </w:t>
-      </w:r>
-      <w:r>
-        <w:rPr>
-          <w:rFonts w:cstheme="minorHAnsi"/>
-        </w:rPr>
-        <w:t xml:space="preserve">React and Firebase to display a collection of you tube </w:t>
-      </w:r>
-      <w:proofErr w:type="gramStart"/>
-      <w:r>
-        <w:rPr>
-          <w:rFonts w:cstheme="minorHAnsi"/>
-        </w:rPr>
-        <w:t>videos(</w:t>
-      </w:r>
-      <w:proofErr w:type="gramEnd"/>
-      <w:r>
-        <w:rPr>
-          <w:rFonts w:cstheme="minorHAnsi"/>
-        </w:rPr>
-        <w:t xml:space="preserve">along with the ability to play video) and documentation of the topics </w:t>
-      </w:r>
-      <w:proofErr w:type="spellStart"/>
-      <w:r>
-        <w:rPr>
-          <w:rFonts w:cstheme="minorHAnsi"/>
-        </w:rPr>
-        <w:t>Vue,React</w:t>
-      </w:r>
-      <w:proofErr w:type="spellEnd"/>
-      <w:r>
-        <w:rPr>
-          <w:rFonts w:cstheme="minorHAnsi"/>
-        </w:rPr>
-        <w:t xml:space="preserve">, </w:t>
-      </w:r>
-      <w:proofErr w:type="spellStart"/>
-      <w:r>
-        <w:rPr>
-          <w:rFonts w:cstheme="minorHAnsi"/>
-        </w:rPr>
-        <w:t>Nuxt</w:t>
-      </w:r>
-      <w:proofErr w:type="spellEnd"/>
-      <w:r>
-        <w:rPr>
-          <w:rFonts w:cstheme="minorHAnsi"/>
-        </w:rPr>
-        <w:t>, HTML, CSS frameworks etc</w:t>
-      </w:r>
-      <w:r>
-        <w:rPr>
-          <w:rFonts w:cstheme="minorHAnsi"/>
-        </w:rPr>
-        <w:t>.</w:t>
-      </w:r>
-      <w:r>
-        <w:rPr>
-          <w:rFonts w:cstheme="minorHAnsi"/>
-        </w:rPr>
-        <w:t xml:space="preserve"> </w:t>
-      </w:r>
-    </w:p>
-    <w:p>
-      <w:pPr>
-        <w:pStyle w:val="ListParagraph"/>
-        <w:widowControl/>
-        <w:ind w:left="720"/>
-        <w:contextualSpacing/>
-        <w:jc w:val="both"/>
-        <w:rPr>
-          <w:rFonts w:cstheme="minorHAnsi"/>
-        </w:rPr>
-      </w:pPr>
-      <w:hyperlink r:id="rId15" w:history="1">
-        <w:r>
-          <w:rPr>
-            <w:rStyle w:val="Hyperlink"/>
-            <w:rFonts w:cstheme="minorHAnsi"/>
-          </w:rPr>
-          <w:t>https://weblearnings-e679a.web.app</w:t>
-        </w:r>
-      </w:hyperlink>
-    </w:p>
-    <w:p>
-      <w:pPr>
-        <w:pStyle w:val="ListParagraph"/>
         <w:widowControl/>
         <w:numPr>
           <w:ilvl w:val="0"/>
@@ -1320,7 +1336,7 @@
         </w:rPr>
         <w:br/>
       </w:r>
-      <w:hyperlink r:id="rId16" w:history="1">
+      <w:hyperlink r:id="rId15" w:history="1">
         <w:r>
           <w:rPr>
             <w:rStyle w:val="Hyperlink"/>
@@ -1339,6 +1355,50 @@
         </w:numPr>
         <w:contextualSpacing/>
         <w:jc w:val="both"/>
+      </w:pPr>
+      <w:r>
+        <w:t xml:space="preserve">Google calendar inspired PWA app along with </w:t>
+      </w:r>
+      <w:proofErr w:type="spellStart"/>
+      <w:r>
+        <w:t>firestore</w:t>
+      </w:r>
+      <w:proofErr w:type="spellEnd"/>
+      <w:r>
+        <w:t xml:space="preserve"> data storage and firebase authentication</w:t>
+      </w:r>
+    </w:p>
+    <w:p>
+      <w:pPr>
+        <w:pStyle w:val="ListParagraph"/>
+        <w:widowControl/>
+        <w:ind w:left="720"/>
+        <w:contextualSpacing/>
+        <w:jc w:val="both"/>
+        <w:rPr>
+          <w:rFonts w:cstheme="minorHAnsi"/>
+        </w:rPr>
+      </w:pPr>
+      <w:hyperlink r:id="rId16" w:history="1">
+        <w:r>
+          <w:rPr>
+            <w:rStyle w:val="Hyperlink"/>
+            <w:rFonts w:cstheme="minorHAnsi"/>
+          </w:rPr>
+          <w:t>https://calendar-b42b8.web.app/</w:t>
+        </w:r>
+      </w:hyperlink>
+    </w:p>
+    <w:p>
+      <w:pPr>
+        <w:pStyle w:val="ListParagraph"/>
+        <w:widowControl/>
+        <w:numPr>
+          <w:ilvl w:val="0"/>
+          <w:numId w:val="27"/>
+        </w:numPr>
+        <w:contextualSpacing/>
+        <w:jc w:val="both"/>
         <w:rPr>
           <w:rFonts w:cstheme="minorHAnsi"/>
         </w:rPr>
@@ -1451,7 +1511,6 @@
           <w:sz w:val="20"/>
           <w:szCs w:val="20"/>
         </w:rPr>
-        <w:lastRenderedPageBreak/>
         <w:t>PROFESSIONAL HISTORY</w:t>
       </w:r>
     </w:p>
@@ -2785,6 +2844,7 @@
           <w:rFonts w:cstheme="minorHAnsi"/>
           <w:bCs/>
         </w:rPr>
+        <w:lastRenderedPageBreak/>
         <w:t xml:space="preserve">Implemented Dev Express UI components (Tree views, </w:t>
       </w:r>
       <w:proofErr w:type="spellStart"/>
@@ -2840,7 +2900,6 @@
           <w:rFonts w:cstheme="minorHAnsi"/>
           <w:bCs/>
         </w:rPr>
-        <w:lastRenderedPageBreak/>
         <w:t xml:space="preserve">Implemented Outlook inspired UI using </w:t>
       </w:r>
       <w:proofErr w:type="spellStart"/>
@@ -4029,6 +4088,7 @@
         <w:rPr>
           <w:rFonts w:cstheme="minorHAnsi"/>
         </w:rPr>
+        <w:lastRenderedPageBreak/>
         <w:t xml:space="preserve">Separated out server call using MVC Web API which helped to ease the communication between AngularJS platform and MS MVC technologies. </w:t>
       </w:r>
     </w:p>
@@ -4050,7 +4110,6 @@
         <w:rPr>
           <w:rFonts w:cstheme="minorHAnsi"/>
         </w:rPr>
-        <w:lastRenderedPageBreak/>
         <w:t xml:space="preserve">Implemented code to consume services exposed by Tibco which helped to ease the communication between Java platform and Microsoft technologies. </w:t>
       </w:r>
     </w:p>
@@ -10115,19 +10174,6 @@
 </file>
 
 <file path=customXml/item2.xml><?xml version="1.0" encoding="utf-8"?>
-<?mso-contentType ?>
-<FormTemplates xmlns="http://schemas.microsoft.com/sharepoint/v3/contenttype/forms">
-  <Display>DocumentLibraryForm</Display>
-  <Edit>DocumentLibraryForm</Edit>
-  <New>DocumentLibraryForm</New>
-</FormTemplates>
-</file>
-
-<file path=customXml/item3.xml><?xml version="1.0" encoding="utf-8"?>
-<b:Sources xmlns:b="http://schemas.openxmlformats.org/officeDocument/2006/bibliography" xmlns="http://schemas.openxmlformats.org/officeDocument/2006/bibliography" SelectedStyle="\APASixthEditionOfficeOnline.xsl" StyleName="APA" Version="6"/>
-</file>
-
-<file path=customXml/item4.xml><?xml version="1.0" encoding="utf-8"?>
 <ct:contentTypeSchema xmlns:ct="http://schemas.microsoft.com/office/2006/metadata/contentType" xmlns:ma="http://schemas.microsoft.com/office/2006/metadata/properties/metaAttributes" ct:_="" ma:_="" ma:contentTypeName="Document" ma:contentTypeID="0x010100AD2BBAA9BC319B429E0840E808F12AE4" ma:contentTypeVersion="15" ma:contentTypeDescription="Create a new document." ma:contentTypeScope="" ma:versionID="54becfb717cb99e27ba01335c944fc10">
   <xsd:schema xmlns:xsd="http://www.w3.org/2001/XMLSchema" xmlns:xs="http://www.w3.org/2001/XMLSchema" xmlns:p="http://schemas.microsoft.com/office/2006/metadata/properties" xmlns:ns1="http://schemas.microsoft.com/sharepoint/v3" xmlns:ns3="b3ea3ada-aecc-44d7-acfc-b7595d11a750" xmlns:ns4="a4a0459c-a582-4f19-948d-c6c0f58fedc0" targetNamespace="http://schemas.microsoft.com/office/2006/metadata/properties" ma:root="true" ma:fieldsID="2388b28091ca90fcdc3d2c1f499e985b" ns1:_="" ns3:_="" ns4:_="">
     <xsd:import namespace="http://schemas.microsoft.com/sharepoint/v3"/>
@@ -10367,6 +10413,19 @@
 </ct:contentTypeSchema>
 </file>
 
+<file path=customXml/item3.xml><?xml version="1.0" encoding="utf-8"?>
+<b:Sources xmlns:b="http://schemas.openxmlformats.org/officeDocument/2006/bibliography" xmlns="http://schemas.openxmlformats.org/officeDocument/2006/bibliography" SelectedStyle="\APASixthEditionOfficeOnline.xsl" StyleName="APA" Version="6"/>
+</file>
+
+<file path=customXml/item4.xml><?xml version="1.0" encoding="utf-8"?>
+<?mso-contentType ?>
+<FormTemplates xmlns="http://schemas.microsoft.com/sharepoint/v3/contenttype/forms">
+  <Display>DocumentLibraryForm</Display>
+  <Edit>DocumentLibraryForm</Edit>
+  <New>DocumentLibraryForm</New>
+</FormTemplates>
+</file>
+
 <file path=customXml/itemProps1.xml><?xml version="1.0" encoding="utf-8"?>
 <ds:datastoreItem xmlns:ds="http://schemas.openxmlformats.org/officeDocument/2006/customXml" ds:itemID="{0AE83A76-CE52-48B8-BBC3-034D0C6ED5B3}">
   <ds:schemaRefs>
@@ -10378,22 +10437,6 @@
 </file>
 
 <file path=customXml/itemProps2.xml><?xml version="1.0" encoding="utf-8"?>
-<ds:datastoreItem xmlns:ds="http://schemas.openxmlformats.org/officeDocument/2006/customXml" ds:itemID="{A294E01C-D024-448E-92D8-BC5AA6A90EA1}">
-  <ds:schemaRefs>
-    <ds:schemaRef ds:uri="http://schemas.microsoft.com/sharepoint/v3/contenttype/forms"/>
-  </ds:schemaRefs>
-</ds:datastoreItem>
-</file>
-
-<file path=customXml/itemProps3.xml><?xml version="1.0" encoding="utf-8"?>
-<ds:datastoreItem xmlns:ds="http://schemas.openxmlformats.org/officeDocument/2006/customXml" ds:itemID="{6FCE19C7-2E2E-4054-94F8-955055241140}">
-  <ds:schemaRefs>
-    <ds:schemaRef ds:uri="http://schemas.openxmlformats.org/officeDocument/2006/bibliography"/>
-  </ds:schemaRefs>
-</ds:datastoreItem>
-</file>
-
-<file path=customXml/itemProps4.xml><?xml version="1.0" encoding="utf-8"?>
 <ds:datastoreItem xmlns:ds="http://schemas.openxmlformats.org/officeDocument/2006/customXml" ds:itemID="{997A7350-314F-4F38-88FB-839619629737}">
   <ds:schemaRefs>
     <ds:schemaRef ds:uri="http://schemas.microsoft.com/office/2006/metadata/contentType"/>
@@ -10411,4 +10454,20 @@
     <ds:schemaRef ds:uri="http://schemas.microsoft.com/internal/obd"/>
   </ds:schemaRefs>
 </ds:datastoreItem>
+</file>
+
+<file path=customXml/itemProps3.xml><?xml version="1.0" encoding="utf-8"?>
+<ds:datastoreItem xmlns:ds="http://schemas.openxmlformats.org/officeDocument/2006/customXml" ds:itemID="{6FCE19C7-2E2E-4054-94F8-955055241140}">
+  <ds:schemaRefs>
+    <ds:schemaRef ds:uri="http://schemas.openxmlformats.org/officeDocument/2006/bibliography"/>
+  </ds:schemaRefs>
+</ds:datastoreItem>
+</file>
+
+<file path=customXml/itemProps4.xml><?xml version="1.0" encoding="utf-8"?>
+<ds:datastoreItem xmlns:ds="http://schemas.openxmlformats.org/officeDocument/2006/customXml" ds:itemID="{A294E01C-D024-448E-92D8-BC5AA6A90EA1}">
+  <ds:schemaRefs>
+    <ds:schemaRef ds:uri="http://schemas.microsoft.com/sharepoint/v3/contenttype/forms"/>
+  </ds:schemaRefs>
+</ds:datastoreItem>
 </file>
</xml_diff>